<commit_message>
end of 4th week
</commit_message>
<xml_diff>
--- a/2_Week4. Algorithms formalization/DescriptionUseCase_Malofeeva_v3.docx
+++ b/2_Week4. Algorithms formalization/DescriptionUseCase_Malofeeva_v3.docx
@@ -21,88 +21,18 @@
       <w:r>
         <w:rPr>
           <w:noProof/>
-          <w:color w:val="auto"/>
-          <w:sz w:val="28"/>
-          <w:lang w:eastAsia="ru-RU"/>
-        </w:rPr>
-        <w:drawing>
-          <wp:anchor distT="0" distB="0" distL="114300" distR="114300" simplePos="0" relativeHeight="251661312" behindDoc="0" locked="0" layoutInCell="1" allowOverlap="1">
-            <wp:simplePos x="0" y="0"/>
-            <wp:positionH relativeFrom="margin">
-              <wp:align>right</wp:align>
-            </wp:positionH>
-            <wp:positionV relativeFrom="paragraph">
-              <wp:posOffset>293298</wp:posOffset>
-            </wp:positionV>
-            <wp:extent cx="9251315" cy="4467860"/>
-            <wp:effectExtent l="0" t="0" r="6985" b="8890"/>
-            <wp:wrapSquare wrapText="bothSides"/>
-            <wp:docPr id="3" name="Рисунок 3" descr="D:\new\UPP\UseCase_v3.png"/>
-            <wp:cNvGraphicFramePr>
-              <a:graphicFrameLocks xmlns:a="http://schemas.openxmlformats.org/drawingml/2006/main" noChangeAspect="1"/>
-            </wp:cNvGraphicFramePr>
-            <a:graphic xmlns:a="http://schemas.openxmlformats.org/drawingml/2006/main">
-              <a:graphicData uri="http://schemas.openxmlformats.org/drawingml/2006/picture">
-                <pic:pic xmlns:pic="http://schemas.openxmlformats.org/drawingml/2006/picture">
-                  <pic:nvPicPr>
-                    <pic:cNvPr id="0" name="Picture 1" descr="D:\new\UPP\UseCase_v3.png"/>
-                    <pic:cNvPicPr>
-                      <a:picLocks noChangeAspect="1" noChangeArrowheads="1"/>
-                    </pic:cNvPicPr>
-                  </pic:nvPicPr>
-                  <pic:blipFill>
-                    <a:blip r:embed="rId7">
-                      <a:extLst>
-                        <a:ext uri="{28A0092B-C50C-407E-A947-70E740481C1C}">
-                          <a14:useLocalDpi xmlns:a14="http://schemas.microsoft.com/office/drawing/2010/main" val="0"/>
-                        </a:ext>
-                      </a:extLst>
-                    </a:blip>
-                    <a:srcRect/>
-                    <a:stretch>
-                      <a:fillRect/>
-                    </a:stretch>
-                  </pic:blipFill>
-                  <pic:spPr bwMode="auto">
-                    <a:xfrm>
-                      <a:off x="0" y="0"/>
-                      <a:ext cx="9254409" cy="4469972"/>
-                    </a:xfrm>
-                    <a:prstGeom prst="rect">
-                      <a:avLst/>
-                    </a:prstGeom>
-                    <a:noFill/>
-                    <a:ln>
-                      <a:noFill/>
-                    </a:ln>
-                  </pic:spPr>
-                </pic:pic>
-              </a:graphicData>
-            </a:graphic>
-            <wp14:sizeRelH relativeFrom="page">
-              <wp14:pctWidth>0</wp14:pctWidth>
-            </wp14:sizeRelH>
-            <wp14:sizeRelV relativeFrom="page">
-              <wp14:pctHeight>0</wp14:pctHeight>
-            </wp14:sizeRelV>
-          </wp:anchor>
-        </w:drawing>
-      </w:r>
-      <w:r>
-        <w:rPr>
-          <w:noProof/>
           <w:lang w:eastAsia="ru-RU"/>
         </w:rPr>
         <mc:AlternateContent>
           <mc:Choice Requires="wps">
             <w:drawing>
-              <wp:anchor distT="0" distB="0" distL="114300" distR="114300" simplePos="0" relativeHeight="251660288" behindDoc="0" locked="0" layoutInCell="1" allowOverlap="1" wp14:anchorId="692B09C0" wp14:editId="3321FB12">
+              <wp:anchor distT="0" distB="0" distL="114300" distR="114300" simplePos="0" relativeHeight="251660288" behindDoc="0" locked="0" layoutInCell="1" allowOverlap="1" wp14:anchorId="67305184" wp14:editId="43B4238C">
                 <wp:simplePos x="0" y="0"/>
                 <wp:positionH relativeFrom="column">
-                  <wp:posOffset>232410</wp:posOffset>
+                  <wp:posOffset>146685</wp:posOffset>
                 </wp:positionH>
                 <wp:positionV relativeFrom="paragraph">
-                  <wp:posOffset>5111115</wp:posOffset>
+                  <wp:posOffset>5234940</wp:posOffset>
                 </wp:positionV>
                 <wp:extent cx="3371850" cy="635"/>
                 <wp:effectExtent l="0" t="0" r="0" b="8255"/>
@@ -147,27 +77,14 @@
                             <w:r>
                               <w:t xml:space="preserve"> </w:t>
                             </w:r>
-                            <w:r>
-                              <w:fldChar w:fldCharType="begin"/>
-                            </w:r>
-                            <w:r>
-                              <w:instrText xml:space="preserve"> SEQ Рисунок \* ARABIC </w:instrText>
-                            </w:r>
-                            <w:r>
-                              <w:fldChar w:fldCharType="separate"/>
-                            </w:r>
-                            <w:r>
-                              <w:rPr>
-                                <w:noProof/>
-                              </w:rPr>
-                              <w:t>1</w:t>
-                            </w:r>
-                            <w:r>
-                              <w:rPr>
-                                <w:noProof/>
-                              </w:rPr>
-                              <w:fldChar w:fldCharType="end"/>
-                            </w:r>
+                            <w:fldSimple w:instr=" SEQ Рисунок \* ARABIC ">
+                              <w:r>
+                                <w:rPr>
+                                  <w:noProof/>
+                                </w:rPr>
+                                <w:t>1</w:t>
+                              </w:r>
+                            </w:fldSimple>
                             <w:r>
                               <w:t>.</w:t>
                             </w:r>
@@ -218,11 +135,11 @@
           </mc:Choice>
           <mc:Fallback>
             <w:pict>
-              <v:shapetype w14:anchorId="692B09C0" id="_x0000_t202" coordsize="21600,21600" o:spt="202" path="m,l,21600r21600,l21600,xe">
+              <v:shapetype w14:anchorId="67305184" id="_x0000_t202" coordsize="21600,21600" o:spt="202" path="m,l,21600r21600,l21600,xe">
                 <v:stroke joinstyle="miter"/>
                 <v:path gradientshapeok="t" o:connecttype="rect"/>
               </v:shapetype>
-              <v:shape id="Поле 1" o:spid="_x0000_s1026" type="#_x0000_t202" style="position:absolute;left:0;text-align:left;margin-left:18.3pt;margin-top:402.45pt;width:265.5pt;height:.05pt;z-index:251660288;visibility:visible;mso-wrap-style:square;mso-width-percent:0;mso-wrap-distance-left:9pt;mso-wrap-distance-top:0;mso-wrap-distance-right:9pt;mso-wrap-distance-bottom:0;mso-position-horizontal:absolute;mso-position-horizontal-relative:text;mso-position-vertical:absolute;mso-position-vertical-relative:text;mso-width-percent:0;mso-width-relative:margin;v-text-anchor:top" o:gfxdata="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" stroked="f">
+              <v:shape id="Поле 1" o:spid="_x0000_s1026" type="#_x0000_t202" style="position:absolute;left:0;text-align:left;margin-left:11.55pt;margin-top:412.2pt;width:265.5pt;height:.05pt;z-index:251660288;visibility:visible;mso-wrap-style:square;mso-width-percent:0;mso-wrap-distance-left:9pt;mso-wrap-distance-top:0;mso-wrap-distance-right:9pt;mso-wrap-distance-bottom:0;mso-position-horizontal:absolute;mso-position-horizontal-relative:text;mso-position-vertical:absolute;mso-position-vertical-relative:text;mso-width-percent:0;mso-width-relative:margin;v-text-anchor:top" o:gfxdata="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" stroked="f">
                 <v:textbox style="mso-fit-shape-to-text:t" inset="0,0,0,0">
                   <w:txbxContent>
                     <w:p>
@@ -241,27 +158,14 @@
                       <w:r>
                         <w:t xml:space="preserve"> </w:t>
                       </w:r>
-                      <w:r>
-                        <w:fldChar w:fldCharType="begin"/>
-                      </w:r>
-                      <w:r>
-                        <w:instrText xml:space="preserve"> SEQ Рисунок \* ARABIC </w:instrText>
-                      </w:r>
-                      <w:r>
-                        <w:fldChar w:fldCharType="separate"/>
-                      </w:r>
-                      <w:r>
-                        <w:rPr>
-                          <w:noProof/>
-                        </w:rPr>
-                        <w:t>1</w:t>
-                      </w:r>
-                      <w:r>
-                        <w:rPr>
-                          <w:noProof/>
-                        </w:rPr>
-                        <w:fldChar w:fldCharType="end"/>
-                      </w:r>
+                      <w:fldSimple w:instr=" SEQ Рисунок \* ARABIC ">
+                        <w:r>
+                          <w:rPr>
+                            <w:noProof/>
+                          </w:rPr>
+                          <w:t>1</w:t>
+                        </w:r>
+                      </w:fldSimple>
                       <w:r>
                         <w:t>.</w:t>
                       </w:r>
@@ -315,6 +219,53 @@
         </w:rPr>
         <w:t xml:space="preserve"> </w:t>
       </w:r>
+      <w:r>
+        <w:rPr>
+          <w:noProof/>
+          <w:lang w:eastAsia="ru-RU"/>
+        </w:rPr>
+        <w:drawing>
+          <wp:inline distT="0" distB="0" distL="0" distR="0" wp14:anchorId="45954A5D" wp14:editId="0B52B2D2">
+            <wp:extent cx="9251950" cy="4914900"/>
+            <wp:effectExtent l="0" t="0" r="6350" b="0"/>
+            <wp:docPr id="2" name="Рисунок 2"/>
+            <wp:cNvGraphicFramePr>
+              <a:graphicFrameLocks xmlns:a="http://schemas.openxmlformats.org/drawingml/2006/main" noChangeAspect="1"/>
+            </wp:cNvGraphicFramePr>
+            <a:graphic xmlns:a="http://schemas.openxmlformats.org/drawingml/2006/main">
+              <a:graphicData uri="http://schemas.openxmlformats.org/drawingml/2006/picture">
+                <pic:pic xmlns:pic="http://schemas.openxmlformats.org/drawingml/2006/picture">
+                  <pic:nvPicPr>
+                    <pic:cNvPr id="2" name="UseCase_v3.png"/>
+                    <pic:cNvPicPr/>
+                  </pic:nvPicPr>
+                  <pic:blipFill>
+                    <a:blip r:embed="rId7">
+                      <a:extLst>
+                        <a:ext uri="{28A0092B-C50C-407E-A947-70E740481C1C}">
+                          <a14:useLocalDpi xmlns:a14="http://schemas.microsoft.com/office/drawing/2010/main" val="0"/>
+                        </a:ext>
+                      </a:extLst>
+                    </a:blip>
+                    <a:stretch>
+                      <a:fillRect/>
+                    </a:stretch>
+                  </pic:blipFill>
+                  <pic:spPr>
+                    <a:xfrm>
+                      <a:off x="0" y="0"/>
+                      <a:ext cx="9251950" cy="4914900"/>
+                    </a:xfrm>
+                    <a:prstGeom prst="rect">
+                      <a:avLst/>
+                    </a:prstGeom>
+                  </pic:spPr>
+                </pic:pic>
+              </a:graphicData>
+            </a:graphic>
+          </wp:inline>
+        </w:drawing>
+      </w:r>
     </w:p>
     <w:tbl>
       <w:tblPr>
@@ -720,7 +671,7 @@
                 <w:color w:val="000000" w:themeColor="text1"/>
                 <w:sz w:val="22"/>
               </w:rPr>
-              <w:t>Добавлены: «Просмотреть вкладку статистики»,</w:t>
+              <w:t>Добавлены: «Просмотреть статистику</w:t>
             </w:r>
             <w:r>
               <w:rPr>
@@ -728,17 +679,31 @@
                 <w:color w:val="000000" w:themeColor="text1"/>
                 <w:sz w:val="22"/>
               </w:rPr>
-              <w:t xml:space="preserve"> «Посмотреть вкладку статистики по выбранному ра</w:t>
-            </w:r>
-            <w:bookmarkStart w:id="0" w:name="_GoBack"/>
-            <w:bookmarkEnd w:id="0"/>
+              <w:t>»,</w:t>
+            </w:r>
             <w:r>
               <w:rPr>
                 <w:b w:val="0"/>
                 <w:color w:val="000000" w:themeColor="text1"/>
                 <w:sz w:val="22"/>
               </w:rPr>
-              <w:t>зделу»</w:t>
+              <w:t xml:space="preserve"> «Посмотреть </w:t>
+            </w:r>
+            <w:r>
+              <w:rPr>
+                <w:b w:val="0"/>
+                <w:color w:val="000000" w:themeColor="text1"/>
+                <w:sz w:val="22"/>
+              </w:rPr>
+              <w:t>статистику</w:t>
+            </w:r>
+            <w:r>
+              <w:rPr>
+                <w:b w:val="0"/>
+                <w:color w:val="000000" w:themeColor="text1"/>
+                <w:sz w:val="22"/>
+              </w:rPr>
+              <w:t xml:space="preserve"> по выбранному разделу»</w:t>
             </w:r>
             <w:r>
               <w:rPr>
@@ -6349,7 +6314,19 @@
               <w:rPr>
                 <w:i/>
               </w:rPr>
-              <w:t xml:space="preserve">Просмотреть вкладку статистики </w:t>
+              <w:t xml:space="preserve">Просмотреть </w:t>
+            </w:r>
+            <w:r>
+              <w:rPr>
+                <w:i/>
+              </w:rPr>
+              <w:t>статистику</w:t>
+            </w:r>
+            <w:r>
+              <w:rPr>
+                <w:i/>
+              </w:rPr>
+              <w:t xml:space="preserve"> </w:t>
             </w:r>
             <w:r>
               <w:rPr>
@@ -6762,7 +6739,13 @@
               <w:rPr>
                 <w:i/>
               </w:rPr>
-              <w:t>Посмотреть вкладку статистика</w:t>
+              <w:t xml:space="preserve">Посмотреть </w:t>
+            </w:r>
+            <w:r>
+              <w:rPr>
+                <w:i/>
+              </w:rPr>
+              <w:t>статистику</w:t>
             </w:r>
             <w:r>
               <w:rPr>
@@ -6904,7 +6887,12 @@
               <w:snapToGrid w:val="0"/>
             </w:pPr>
             <w:r>
-              <w:t>Авторизованный пользователь</w:t>
+              <w:t>Авторизованный пользовате</w:t>
+            </w:r>
+            <w:bookmarkStart w:id="0" w:name="_GoBack"/>
+            <w:bookmarkEnd w:id="0"/>
+            <w:r>
+              <w:t>ль</w:t>
             </w:r>
           </w:p>
         </w:tc>
@@ -6961,10 +6949,13 @@
               <w:snapToGrid w:val="0"/>
             </w:pPr>
             <w:r>
-              <w:t xml:space="preserve">Просмотреть </w:t>
-            </w:r>
-            <w:r>
-              <w:t>вкладку статистики</w:t>
+              <w:t>Просмотреть</w:t>
+            </w:r>
+            <w:r>
+              <w:t xml:space="preserve"> ст</w:t>
+            </w:r>
+            <w:r>
+              <w:t>атистику</w:t>
             </w:r>
           </w:p>
         </w:tc>

</xml_diff>